<commit_message>
Updated GLM picture to just have generic Tasks. Updated Hadoop whitepaper doc and pdf to include it.
</commit_message>
<xml_diff>
--- a/docs/h2oOnHadoopWhitepaper.docx
+++ b/docs/h2oOnHadoopWhitepaper.docx
@@ -59,6 +59,8 @@
       <w:pPr>
         <w:pStyle w:val="Heading1"/>
       </w:pPr>
+      <w:bookmarkStart w:id="0" w:name="_GoBack"/>
+      <w:bookmarkEnd w:id="0"/>
       <w:r>
         <w:t>Document history</w:t>
       </w:r>
@@ -72,8 +74,8 @@
       </w:tblPr>
       <w:tblGrid>
         <w:gridCol w:w="2952"/>
-        <w:gridCol w:w="2952"/>
-        <w:gridCol w:w="2952"/>
+        <w:gridCol w:w="1386"/>
+        <w:gridCol w:w="4518"/>
       </w:tblGrid>
       <w:tr>
         <w:tc>
@@ -96,7 +98,7 @@
         </w:tc>
         <w:tc>
           <w:tcPr>
-            <w:tcW w:w="2952" w:type="dxa"/>
+            <w:tcW w:w="1386" w:type="dxa"/>
           </w:tcPr>
           <w:p>
             <w:pPr>
@@ -114,7 +116,7 @@
         </w:tc>
         <w:tc>
           <w:tcPr>
-            <w:tcW w:w="2952" w:type="dxa"/>
+            <w:tcW w:w="4518" w:type="dxa"/>
           </w:tcPr>
           <w:p>
             <w:pPr>
@@ -144,7 +146,7 @@
         </w:tc>
         <w:tc>
           <w:tcPr>
-            <w:tcW w:w="2952" w:type="dxa"/>
+            <w:tcW w:w="1386" w:type="dxa"/>
           </w:tcPr>
           <w:p>
             <w:r>
@@ -152,13 +154,45 @@
             </w:r>
           </w:p>
         </w:tc>
+        <w:tc>
+          <w:tcPr>
+            <w:tcW w:w="4518" w:type="dxa"/>
+          </w:tcPr>
+          <w:p>
+            <w:r>
+              <w:t>Initial version.</w:t>
+            </w:r>
+          </w:p>
+        </w:tc>
+      </w:tr>
+      <w:tr>
         <w:tc>
           <w:tcPr>
             <w:tcW w:w="2952" w:type="dxa"/>
           </w:tcPr>
           <w:p>
             <w:r>
-              <w:t>Initial version.</w:t>
+              <w:t>2013-June-22</w:t>
+            </w:r>
+          </w:p>
+        </w:tc>
+        <w:tc>
+          <w:tcPr>
+            <w:tcW w:w="1386" w:type="dxa"/>
+          </w:tcPr>
+          <w:p>
+            <w:r>
+              <w:t>TMK</w:t>
+            </w:r>
+          </w:p>
+        </w:tc>
+        <w:tc>
+          <w:tcPr>
+            <w:tcW w:w="4518" w:type="dxa"/>
+          </w:tcPr>
+          <w:p>
+            <w:r>
+              <w:t>Updated algorithm picture.</w:t>
             </w:r>
           </w:p>
         </w:tc>
@@ -552,7 +586,15 @@
             </w:r>
             <w:proofErr w:type="spellEnd"/>
             <w:r>
-              <w:t xml:space="preserve"> operations are centralized around HDFS file accesses, H2O operations are memory-based when possible for best performance.</w:t>
+              <w:t xml:space="preserve"> operations are centralized around HDFS file </w:t>
+            </w:r>
+            <w:proofErr w:type="gramStart"/>
+            <w:r>
+              <w:t>accesses,</w:t>
+            </w:r>
+            <w:proofErr w:type="gramEnd"/>
+            <w:r>
+              <w:t xml:space="preserve"> H2O operations are memory-based when possible for best performance.</w:t>
             </w:r>
             <w:r>
               <w:t xml:space="preserve">  (H2O reads the dataset from HDFS into memory and then attempts to perform all operations to the data in memory.)</w:t>
@@ -673,9 +715,14 @@
             </w:r>
             <w:proofErr w:type="spellStart"/>
             <w:r>
-              <w:t>Key,Value</w:t>
+              <w:t>Key</w:t>
+            </w:r>
+            <w:proofErr w:type="gramStart"/>
+            <w:r>
+              <w:t>,Value</w:t>
             </w:r>
             <w:proofErr w:type="spellEnd"/>
+            <w:proofErr w:type="gramEnd"/>
           </w:p>
         </w:tc>
         <w:tc>
@@ -696,7 +743,15 @@
               <w:t xml:space="preserve"> that have been created.</w:t>
             </w:r>
             <w:r>
-              <w:t xml:space="preserve">  For example, when you ingest your data from HDFS into H2O, that entire data set is referred to by a single Key.</w:t>
+              <w:t xml:space="preserve">  For example, when you ingest your data from HDFS into H2O, </w:t>
+            </w:r>
+            <w:proofErr w:type="gramStart"/>
+            <w:r>
+              <w:t>that entire data set is referred to by a single Key</w:t>
+            </w:r>
+            <w:proofErr w:type="gramEnd"/>
+            <w:r>
+              <w:t>.</w:t>
             </w:r>
           </w:p>
           <w:p/>
@@ -732,9 +787,14 @@
             </w:r>
             <w:proofErr w:type="spellStart"/>
             <w:r>
-              <w:t>Key,Value</w:t>
+              <w:t>Key</w:t>
+            </w:r>
+            <w:proofErr w:type="gramStart"/>
+            <w:r>
+              <w:t>,Value</w:t>
             </w:r>
             <w:proofErr w:type="spellEnd"/>
+            <w:proofErr w:type="gramEnd"/>
             <w:r>
               <w:t xml:space="preserve"> output</w:t>
             </w:r>
@@ -937,7 +997,15 @@
         <w:pStyle w:val="Heading1"/>
       </w:pPr>
       <w:r>
-        <w:t xml:space="preserve">How H2O Nodes are Deployed on </w:t>
+        <w:t xml:space="preserve">How H2O Nodes are </w:t>
+      </w:r>
+      <w:proofErr w:type="gramStart"/>
+      <w:r>
+        <w:t>Deployed</w:t>
+      </w:r>
+      <w:proofErr w:type="gramEnd"/>
+      <w:r>
+        <w:t xml:space="preserve"> on </w:t>
       </w:r>
       <w:proofErr w:type="spellStart"/>
       <w:r>
@@ -1346,7 +1414,11 @@
           <w:p/>
           <w:p>
             <w:r>
-              <w:t xml:space="preserve">Memory sizing depends on the data set size.  For fastest parse speeds, the total java heap size across the </w:t>
+              <w:t xml:space="preserve">Memory sizing depends on the data set size.  For fastest parse speeds, the total java heap </w:t>
+            </w:r>
+            <w:proofErr w:type="gramStart"/>
+            <w:r>
+              <w:t xml:space="preserve">size across the </w:t>
             </w:r>
             <w:r>
               <w:t xml:space="preserve">entire </w:t>
@@ -1354,6 +1426,7 @@
             <w:r>
               <w:t>H2O cluster</w:t>
             </w:r>
+            <w:proofErr w:type="gramEnd"/>
             <w:r>
               <w:t xml:space="preserve"> should be 4-6</w:t>
             </w:r>
@@ -1625,7 +1698,15 @@
     <w:p/>
     <w:p>
       <w:r>
-        <w:t>The second way for the user to interact with H2O is to use scripts which talk to the H2O embedded web server via the REST API</w:t>
+        <w:t xml:space="preserve">The second way for the user to interact with H2O is to use </w:t>
+      </w:r>
+      <w:proofErr w:type="gramStart"/>
+      <w:r>
+        <w:t>scripts which</w:t>
+      </w:r>
+      <w:proofErr w:type="gramEnd"/>
+      <w:r>
+        <w:t xml:space="preserve"> talk to the H2O embedded web server via the REST API</w:t>
       </w:r>
       <w:r>
         <w:t>.  The REST API</w:t>
@@ -1705,7 +1786,15 @@
         <w:pStyle w:val="Heading1"/>
       </w:pPr>
       <w:r>
-        <w:t>How Data is Ingested into H2O</w:t>
+        <w:t xml:space="preserve">How Data is </w:t>
+      </w:r>
+      <w:proofErr w:type="gramStart"/>
+      <w:r>
+        <w:t>Ingested</w:t>
+      </w:r>
+      <w:proofErr w:type="gramEnd"/>
+      <w:r>
+        <w:t xml:space="preserve"> into H2O</w:t>
       </w:r>
     </w:p>
     <w:p/>
@@ -1788,8 +1877,13 @@
       <w:r>
         <w:t xml:space="preserve">  H2O nodes communicate with each other via </w:t>
       </w:r>
-      <w:r>
-        <w:t xml:space="preserve">both </w:t>
+      <w:proofErr w:type="gramStart"/>
+      <w:r>
+        <w:t>both</w:t>
+      </w:r>
+      <w:proofErr w:type="gramEnd"/>
+      <w:r>
+        <w:t xml:space="preserve"> </w:t>
       </w:r>
       <w:r>
         <w:t>TCP and UDP.</w:t>
@@ -2081,9 +2175,9 @@
           <w:noProof/>
         </w:rPr>
         <w:drawing>
-          <wp:inline distT="0" distB="0" distL="0" distR="0" wp14:anchorId="66C90F52" wp14:editId="06A741CB">
-            <wp:extent cx="5486400" cy="4321810"/>
-            <wp:effectExtent l="0" t="0" r="0" b="0"/>
+          <wp:inline distT="0" distB="0" distL="0" distR="0" wp14:anchorId="66C90F52" wp14:editId="414858B9">
+            <wp:extent cx="5486007" cy="4321810"/>
+            <wp:effectExtent l="0" t="0" r="635" b="0"/>
             <wp:docPr id="2" name="Picture 2"/>
             <wp:cNvGraphicFramePr>
               <a:graphicFrameLocks xmlns:a="http://schemas.openxmlformats.org/drawingml/2006/main" noChangeAspect="1"/>
@@ -2110,7 +2204,7 @@
                   <pic:spPr>
                     <a:xfrm>
                       <a:off x="0" y="0"/>
-                      <a:ext cx="5486400" cy="4321810"/>
+                      <a:ext cx="5486007" cy="4321810"/>
                     </a:xfrm>
                     <a:prstGeom prst="rect">
                       <a:avLst/>
@@ -2122,8 +2216,6 @@
           </wp:inline>
         </w:drawing>
       </w:r>
-      <w:bookmarkStart w:id="0" w:name="_GoBack"/>
-      <w:bookmarkEnd w:id="0"/>
     </w:p>
     <w:p>
       <w:pPr>
@@ -2162,6 +2254,7 @@
         <w:t xml:space="preserve">'s own highly optimized </w:t>
       </w:r>
       <w:proofErr w:type="spellStart"/>
+      <w:proofErr w:type="gramStart"/>
       <w:r>
         <w:t>MapReduce</w:t>
       </w:r>
@@ -2170,7 +2263,11 @@
         <w:t xml:space="preserve"> implementation </w:t>
       </w:r>
       <w:r>
-        <w:t xml:space="preserve">inside H2O nodes.  H2O nodes within a </w:t>
+        <w:t>inside H2O nodes.</w:t>
+      </w:r>
+      <w:proofErr w:type="gramEnd"/>
+      <w:r>
+        <w:t xml:space="preserve">  H2O nodes within a </w:t>
       </w:r>
       <w:r>
         <w:t>cluster</w:t>
@@ -3841,7 +3938,7 @@
 </file>
 
 <file path=customXml/itemProps1.xml><?xml version="1.0" encoding="utf-8"?>
-<ds:datastoreItem xmlns:ds="http://schemas.openxmlformats.org/officeDocument/2006/customXml" ds:itemID="{48E3CE8C-08CB-A643-9997-848FA92319B4}">
+<ds:datastoreItem xmlns:ds="http://schemas.openxmlformats.org/officeDocument/2006/customXml" ds:itemID="{2E93334A-8CEB-7249-ADF9-47854AAC5341}">
   <ds:schemaRefs>
     <ds:schemaRef ds:uri="http://schemas.openxmlformats.org/officeDocument/2006/bibliography"/>
   </ds:schemaRefs>

</xml_diff>